<commit_message>
want to make sure this works on netlify
</commit_message>
<xml_diff>
--- a/Preproduction/Preproduction.docx
+++ b/Preproduction/Preproduction.docx
@@ -369,27 +369,21 @@
     <w:p>
       <w:pPr>
         <w:pStyle w:val="Heading2"/>
-        <w:rPr>
-          <w:noProof/>
-        </w:rPr>
       </w:pPr>
       <w:r>
         <w:t>Home Page</w:t>
       </w:r>
     </w:p>
     <w:p>
-      <w:pPr>
-        <w:pStyle w:val="Heading2"/>
-      </w:pPr>
       <w:r>
         <w:rPr>
           <w:noProof/>
         </w:rPr>
         <w:drawing>
-          <wp:inline distT="0" distB="0" distL="0" distR="0" wp14:anchorId="40FCE5D1" wp14:editId="0D01E81C">
+          <wp:inline distT="0" distB="0" distL="0" distR="0" wp14:anchorId="1364ABEA" wp14:editId="182B6C4E">
             <wp:extent cx="5848350" cy="3295650"/>
             <wp:effectExtent l="19050" t="19050" r="19050" b="19050"/>
-            <wp:docPr id="1" name="Picture 1" descr="Home Page Wireframe"/>
+            <wp:docPr id="7" name="Picture 7"/>
             <wp:cNvGraphicFramePr>
               <a:graphicFrameLocks xmlns:a="http://schemas.openxmlformats.org/drawingml/2006/main" noChangeAspect="1"/>
             </wp:cNvGraphicFramePr>
@@ -397,7 +391,7 @@
               <a:graphicData uri="http://schemas.openxmlformats.org/drawingml/2006/picture">
                 <pic:pic xmlns:pic="http://schemas.openxmlformats.org/drawingml/2006/picture">
                   <pic:nvPicPr>
-                    <pic:cNvPr id="1" name="Picture 1" descr="Home Page Wireframe"/>
+                    <pic:cNvPr id="0" name="Picture 3"/>
                     <pic:cNvPicPr>
                       <a:picLocks noChangeAspect="1" noChangeArrowheads="1"/>
                     </pic:cNvPicPr>
@@ -437,25 +431,27 @@
         </w:drawing>
       </w:r>
     </w:p>
-    <w:p/>
     <w:p>
       <w:pPr>
         <w:pStyle w:val="Heading2"/>
       </w:pPr>
       <w:r>
-        <w:t>Login Page</w:t>
+        <w:t>Browse Page</w:t>
       </w:r>
     </w:p>
     <w:p>
+      <w:pPr>
+        <w:pStyle w:val="Heading2"/>
+      </w:pPr>
       <w:r>
         <w:rPr>
           <w:noProof/>
         </w:rPr>
         <w:drawing>
-          <wp:inline distT="0" distB="0" distL="0" distR="0" wp14:anchorId="370B81DF" wp14:editId="7242570B">
+          <wp:inline distT="0" distB="0" distL="0" distR="0" wp14:anchorId="40FCE5D1" wp14:editId="0D01E81C">
             <wp:extent cx="5848350" cy="3295650"/>
             <wp:effectExtent l="19050" t="19050" r="19050" b="19050"/>
-            <wp:docPr id="2" name="Picture 2"/>
+            <wp:docPr id="1" name="Picture 1" descr="Home Page Wireframe"/>
             <wp:cNvGraphicFramePr>
               <a:graphicFrameLocks xmlns:a="http://schemas.openxmlformats.org/drawingml/2006/main" noChangeAspect="1"/>
             </wp:cNvGraphicFramePr>
@@ -463,7 +459,7 @@
               <a:graphicData uri="http://schemas.openxmlformats.org/drawingml/2006/picture">
                 <pic:pic xmlns:pic="http://schemas.openxmlformats.org/drawingml/2006/picture">
                   <pic:nvPicPr>
-                    <pic:cNvPr id="0" name="Picture 2"/>
+                    <pic:cNvPr id="1" name="Picture 1" descr="Home Page Wireframe"/>
                     <pic:cNvPicPr>
                       <a:picLocks noChangeAspect="1" noChangeArrowheads="1"/>
                     </pic:cNvPicPr>
@@ -506,20 +502,11 @@
     <w:p/>
     <w:p>
       <w:pPr>
-        <w:pStyle w:val="Heading1"/>
+        <w:pStyle w:val="Heading2"/>
       </w:pPr>
       <w:r>
         <w:lastRenderedPageBreak/>
-        <w:t>Comps</w:t>
-      </w:r>
-    </w:p>
-    <w:p/>
-    <w:p>
-      <w:pPr>
-        <w:pStyle w:val="Heading2"/>
-      </w:pPr>
-      <w:r>
-        <w:t>Home Page</w:t>
+        <w:t>Login Page</w:t>
       </w:r>
     </w:p>
     <w:p>
@@ -528,10 +515,10 @@
           <w:noProof/>
         </w:rPr>
         <w:drawing>
-          <wp:inline distT="0" distB="0" distL="0" distR="0" wp14:anchorId="4F72071A" wp14:editId="12854D94">
-            <wp:extent cx="5934075" cy="3343275"/>
-            <wp:effectExtent l="0" t="0" r="9525" b="9525"/>
-            <wp:docPr id="5" name="Picture 5"/>
+          <wp:inline distT="0" distB="0" distL="0" distR="0" wp14:anchorId="370B81DF" wp14:editId="7242570B">
+            <wp:extent cx="5848350" cy="3295650"/>
+            <wp:effectExtent l="19050" t="19050" r="19050" b="19050"/>
+            <wp:docPr id="2" name="Picture 2"/>
             <wp:cNvGraphicFramePr>
               <a:graphicFrameLocks xmlns:a="http://schemas.openxmlformats.org/drawingml/2006/main" noChangeAspect="1"/>
             </wp:cNvGraphicFramePr>
@@ -539,7 +526,7 @@
               <a:graphicData uri="http://schemas.openxmlformats.org/drawingml/2006/picture">
                 <pic:pic xmlns:pic="http://schemas.openxmlformats.org/drawingml/2006/picture">
                   <pic:nvPicPr>
-                    <pic:cNvPr id="0" name="Picture 5"/>
+                    <pic:cNvPr id="0" name="Picture 2"/>
                     <pic:cNvPicPr>
                       <a:picLocks noChangeAspect="1" noChangeArrowheads="1"/>
                     </pic:cNvPicPr>
@@ -560,14 +547,16 @@
                   <pic:spPr bwMode="auto">
                     <a:xfrm>
                       <a:off x="0" y="0"/>
-                      <a:ext cx="5934075" cy="3343275"/>
+                      <a:ext cx="5848350" cy="3295650"/>
                     </a:xfrm>
                     <a:prstGeom prst="rect">
                       <a:avLst/>
                     </a:prstGeom>
                     <a:noFill/>
                     <a:ln>
-                      <a:noFill/>
+                      <a:solidFill>
+                        <a:schemeClr val="tx1"/>
+                      </a:solidFill>
                     </a:ln>
                   </pic:spPr>
                 </pic:pic>
@@ -580,10 +569,19 @@
     <w:p/>
     <w:p>
       <w:pPr>
+        <w:pStyle w:val="Heading1"/>
+      </w:pPr>
+      <w:r>
+        <w:t>Comps</w:t>
+      </w:r>
+    </w:p>
+    <w:p/>
+    <w:p>
+      <w:pPr>
         <w:pStyle w:val="Heading2"/>
       </w:pPr>
       <w:r>
-        <w:t>Login Screen</w:t>
+        <w:t>Home Page</w:t>
       </w:r>
     </w:p>
     <w:p>
@@ -592,10 +590,10 @@
           <w:noProof/>
         </w:rPr>
         <w:drawing>
-          <wp:inline distT="0" distB="0" distL="0" distR="0" wp14:anchorId="30724170" wp14:editId="70A6528C">
+          <wp:inline distT="0" distB="0" distL="0" distR="0" wp14:anchorId="03F8BB99" wp14:editId="5168F5FE">
             <wp:extent cx="5934075" cy="3343275"/>
-            <wp:effectExtent l="0" t="0" r="9525" b="9525"/>
-            <wp:docPr id="6" name="Picture 6"/>
+            <wp:effectExtent l="19050" t="19050" r="28575" b="28575"/>
+            <wp:docPr id="4" name="Picture 4"/>
             <wp:cNvGraphicFramePr>
               <a:graphicFrameLocks xmlns:a="http://schemas.openxmlformats.org/drawingml/2006/main" noChangeAspect="1"/>
             </wp:cNvGraphicFramePr>
@@ -603,7 +601,7 @@
               <a:graphicData uri="http://schemas.openxmlformats.org/drawingml/2006/picture">
                 <pic:pic xmlns:pic="http://schemas.openxmlformats.org/drawingml/2006/picture">
                   <pic:nvPicPr>
-                    <pic:cNvPr id="0" name="Picture 6"/>
+                    <pic:cNvPr id="0" name="Picture 2"/>
                     <pic:cNvPicPr>
                       <a:picLocks noChangeAspect="1" noChangeArrowheads="1"/>
                     </pic:cNvPicPr>
@@ -631,7 +629,141 @@
                     </a:prstGeom>
                     <a:noFill/>
                     <a:ln>
-                      <a:noFill/>
+                      <a:solidFill>
+                        <a:schemeClr val="tx1"/>
+                      </a:solidFill>
+                    </a:ln>
+                  </pic:spPr>
+                </pic:pic>
+              </a:graphicData>
+            </a:graphic>
+          </wp:inline>
+        </w:drawing>
+      </w:r>
+    </w:p>
+    <w:p>
+      <w:pPr>
+        <w:pStyle w:val="Heading2"/>
+      </w:pPr>
+      <w:r>
+        <w:lastRenderedPageBreak/>
+        <w:t>Browse Page</w:t>
+      </w:r>
+    </w:p>
+    <w:p>
+      <w:r>
+        <w:rPr>
+          <w:noProof/>
+        </w:rPr>
+        <w:drawing>
+          <wp:inline distT="0" distB="0" distL="0" distR="0" wp14:anchorId="4F72071A" wp14:editId="3D2599C3">
+            <wp:extent cx="5934075" cy="3343275"/>
+            <wp:effectExtent l="19050" t="19050" r="28575" b="28575"/>
+            <wp:docPr id="5" name="Picture 5"/>
+            <wp:cNvGraphicFramePr>
+              <a:graphicFrameLocks xmlns:a="http://schemas.openxmlformats.org/drawingml/2006/main" noChangeAspect="1"/>
+            </wp:cNvGraphicFramePr>
+            <a:graphic xmlns:a="http://schemas.openxmlformats.org/drawingml/2006/main">
+              <a:graphicData uri="http://schemas.openxmlformats.org/drawingml/2006/picture">
+                <pic:pic xmlns:pic="http://schemas.openxmlformats.org/drawingml/2006/picture">
+                  <pic:nvPicPr>
+                    <pic:cNvPr id="0" name="Picture 5"/>
+                    <pic:cNvPicPr>
+                      <a:picLocks noChangeAspect="1" noChangeArrowheads="1"/>
+                    </pic:cNvPicPr>
+                  </pic:nvPicPr>
+                  <pic:blipFill>
+                    <a:blip r:embed="rId8" cstate="print">
+                      <a:extLst>
+                        <a:ext uri="{28A0092B-C50C-407E-A947-70E740481C1C}">
+                          <a14:useLocalDpi xmlns:a14="http://schemas.microsoft.com/office/drawing/2010/main" val="0"/>
+                        </a:ext>
+                      </a:extLst>
+                    </a:blip>
+                    <a:srcRect/>
+                    <a:stretch>
+                      <a:fillRect/>
+                    </a:stretch>
+                  </pic:blipFill>
+                  <pic:spPr bwMode="auto">
+                    <a:xfrm>
+                      <a:off x="0" y="0"/>
+                      <a:ext cx="5934075" cy="3343275"/>
+                    </a:xfrm>
+                    <a:prstGeom prst="rect">
+                      <a:avLst/>
+                    </a:prstGeom>
+                    <a:noFill/>
+                    <a:ln>
+                      <a:solidFill>
+                        <a:schemeClr val="tx1"/>
+                      </a:solidFill>
+                    </a:ln>
+                  </pic:spPr>
+                </pic:pic>
+              </a:graphicData>
+            </a:graphic>
+          </wp:inline>
+        </w:drawing>
+      </w:r>
+    </w:p>
+    <w:p/>
+    <w:p>
+      <w:pPr>
+        <w:pStyle w:val="Heading2"/>
+      </w:pPr>
+      <w:r>
+        <w:t>Login Screen</w:t>
+      </w:r>
+    </w:p>
+    <w:p>
+      <w:r>
+        <w:rPr>
+          <w:noProof/>
+        </w:rPr>
+        <w:drawing>
+          <wp:inline distT="0" distB="0" distL="0" distR="0" wp14:anchorId="30724170" wp14:editId="22146137">
+            <wp:extent cx="5934075" cy="3343275"/>
+            <wp:effectExtent l="19050" t="19050" r="28575" b="28575"/>
+            <wp:docPr id="6" name="Picture 6"/>
+            <wp:cNvGraphicFramePr>
+              <a:graphicFrameLocks xmlns:a="http://schemas.openxmlformats.org/drawingml/2006/main" noChangeAspect="1"/>
+            </wp:cNvGraphicFramePr>
+            <a:graphic xmlns:a="http://schemas.openxmlformats.org/drawingml/2006/main">
+              <a:graphicData uri="http://schemas.openxmlformats.org/drawingml/2006/picture">
+                <pic:pic xmlns:pic="http://schemas.openxmlformats.org/drawingml/2006/picture">
+                  <pic:nvPicPr>
+                    <pic:cNvPr id="0" name="Picture 6"/>
+                    <pic:cNvPicPr>
+                      <a:picLocks noChangeAspect="1" noChangeArrowheads="1"/>
+                    </pic:cNvPicPr>
+                  </pic:nvPicPr>
+                  <pic:blipFill>
+                    <a:blip r:embed="rId9" cstate="print">
+                      <a:extLst>
+                        <a:ext uri="{28A0092B-C50C-407E-A947-70E740481C1C}">
+                          <a14:useLocalDpi xmlns:a14="http://schemas.microsoft.com/office/drawing/2010/main" val="0"/>
+                        </a:ext>
+                      </a:extLst>
+                    </a:blip>
+                    <a:srcRect/>
+                    <a:stretch>
+                      <a:fillRect/>
+                    </a:stretch>
+                  </pic:blipFill>
+                  <pic:spPr bwMode="auto">
+                    <a:xfrm>
+                      <a:off x="0" y="0"/>
+                      <a:ext cx="5934075" cy="3343275"/>
+                    </a:xfrm>
+                    <a:prstGeom prst="rect">
+                      <a:avLst/>
+                    </a:prstGeom>
+                    <a:noFill/>
+                    <a:ln>
+                      <a:solidFill>
+                        <a:schemeClr val="tx1"/>
+                      </a:solidFill>
                     </a:ln>
                   </pic:spPr>
                 </pic:pic>
@@ -1094,7 +1226,7 @@
     </w:pPr>
     <w:rPr>
       <w:rFonts w:asciiTheme="majorHAnsi" w:eastAsiaTheme="majorEastAsia" w:hAnsiTheme="majorHAnsi" w:cstheme="majorBidi"/>
-      <w:color w:val="B92168" w:themeColor="accent2" w:themeShade="BF"/>
+      <w:color w:val="39525A" w:themeColor="accent2" w:themeShade="BF"/>
       <w:sz w:val="28"/>
       <w:szCs w:val="28"/>
     </w:rPr>
@@ -1164,7 +1296,7 @@
       <w:rFonts w:asciiTheme="majorHAnsi" w:eastAsiaTheme="majorEastAsia" w:hAnsiTheme="majorHAnsi" w:cstheme="majorBidi"/>
       <w:i/>
       <w:iCs/>
-      <w:color w:val="7C1646" w:themeColor="accent2" w:themeShade="80"/>
+      <w:color w:val="26363C" w:themeColor="accent2" w:themeShade="80"/>
       <w:sz w:val="24"/>
       <w:szCs w:val="24"/>
     </w:rPr>
@@ -1233,7 +1365,7 @@
     </w:pPr>
     <w:rPr>
       <w:rFonts w:asciiTheme="majorHAnsi" w:eastAsiaTheme="majorEastAsia" w:hAnsiTheme="majorHAnsi" w:cstheme="majorBidi"/>
-      <w:color w:val="7C1646" w:themeColor="accent2" w:themeShade="80"/>
+      <w:color w:val="26363C" w:themeColor="accent2" w:themeShade="80"/>
       <w:sz w:val="21"/>
       <w:szCs w:val="21"/>
     </w:rPr>
@@ -1326,7 +1458,7 @@
     <w:rsid w:val="00E71215"/>
     <w:rPr>
       <w:rFonts w:asciiTheme="majorHAnsi" w:eastAsiaTheme="majorEastAsia" w:hAnsiTheme="majorHAnsi" w:cstheme="majorBidi"/>
-      <w:color w:val="B92168" w:themeColor="accent2" w:themeShade="BF"/>
+      <w:color w:val="39525A" w:themeColor="accent2" w:themeShade="BF"/>
       <w:sz w:val="28"/>
       <w:szCs w:val="28"/>
     </w:rPr>
@@ -1369,7 +1501,7 @@
       <w:rFonts w:asciiTheme="majorHAnsi" w:eastAsiaTheme="majorEastAsia" w:hAnsiTheme="majorHAnsi" w:cstheme="majorBidi"/>
       <w:i/>
       <w:iCs/>
-      <w:color w:val="7C1646" w:themeColor="accent2" w:themeShade="80"/>
+      <w:color w:val="26363C" w:themeColor="accent2" w:themeShade="80"/>
       <w:sz w:val="24"/>
       <w:szCs w:val="24"/>
     </w:rPr>
@@ -1411,7 +1543,7 @@
     <w:rsid w:val="00E71215"/>
     <w:rPr>
       <w:rFonts w:asciiTheme="majorHAnsi" w:eastAsiaTheme="majorEastAsia" w:hAnsiTheme="majorHAnsi" w:cstheme="majorBidi"/>
-      <w:color w:val="7C1646" w:themeColor="accent2" w:themeShade="80"/>
+      <w:color w:val="26363C" w:themeColor="accent2" w:themeShade="80"/>
       <w:sz w:val="21"/>
       <w:szCs w:val="21"/>
     </w:rPr>
@@ -1687,7 +1819,7 @@
 <file path=word/theme/theme1.xml><?xml version="1.0" encoding="utf-8"?>
 <a:theme xmlns:a="http://schemas.openxmlformats.org/drawingml/2006/main" name="Gallery">
   <a:themeElements>
-    <a:clrScheme name="Gallery">
+    <a:clrScheme name="Custom 1">
       <a:dk1>
         <a:sysClr val="windowText" lastClr="000000"/>
       </a:dk1>
@@ -1704,7 +1836,7 @@
         <a:srgbClr val="B71E42"/>
       </a:accent1>
       <a:accent2>
-        <a:srgbClr val="DE478E"/>
+        <a:srgbClr val="4C6E79"/>
       </a:accent2>
       <a:accent3>
         <a:srgbClr val="BC72F0"/>

</xml_diff>